<commit_message>
added new change to develop branch
</commit_message>
<xml_diff>
--- a/files/Migration to GIT.docx
+++ b/files/Migration to GIT.docx
@@ -118,11 +118,63 @@
         <w:t xml:space="preserve"> checkout</w:t>
       </w:r>
     </w:p>
-    <w:p/>
     <w:p>
+      <w:pPr>
+        <w:autoSpaceDE w:val="0"/>
+        <w:autoSpaceDN w:val="0"/>
+        <w:adjustRightInd w:val="0"/>
+        <w:spacing w:after="0" w:line="240" w:lineRule="auto"/>
+        <w:rPr>
+          <w:rFonts w:ascii="Lucida Console" w:hAnsi="Lucida Console" w:cs="Lucida Console"/>
+          <w:sz w:val="18"/>
+          <w:szCs w:val="18"/>
+        </w:rPr>
+      </w:pPr>
+    </w:p>
+    <w:p>
+      <w:pPr>
+        <w:autoSpaceDE w:val="0"/>
+        <w:autoSpaceDN w:val="0"/>
+        <w:adjustRightInd w:val="0"/>
+        <w:spacing w:after="0" w:line="240" w:lineRule="auto"/>
+        <w:rPr>
+          <w:rFonts w:ascii="Lucida Console" w:hAnsi="Lucida Console" w:cs="Lucida Console"/>
+          <w:sz w:val="18"/>
+          <w:szCs w:val="18"/>
+        </w:rPr>
+      </w:pPr>
+      <w:proofErr w:type="gramStart"/>
+      <w:r>
+        <w:rPr>
+          <w:rFonts w:ascii="Lucida Console" w:hAnsi="Lucida Console" w:cs="Lucida Console"/>
+          <w:sz w:val="18"/>
+          <w:szCs w:val="18"/>
+        </w:rPr>
+        <w:t>this</w:t>
+      </w:r>
+      <w:proofErr w:type="gramEnd"/>
+      <w:r>
+        <w:rPr>
+          <w:rFonts w:ascii="Lucida Console" w:hAnsi="Lucida Console" w:cs="Lucida Console"/>
+          <w:sz w:val="18"/>
+          <w:szCs w:val="18"/>
+        </w:rPr>
+        <w:t xml:space="preserve"> is the branch </w:t>
+      </w:r>
+      <w:r>
+        <w:rPr>
+          <w:rFonts w:ascii="Lucida Console" w:hAnsi="Lucida Console" w:cs="Lucida Console"/>
+          <w:sz w:val="18"/>
+          <w:szCs w:val="18"/>
+          <w:highlight w:val="yellow"/>
+        </w:rPr>
+        <w:t>develop</w:t>
+      </w:r>
       <w:bookmarkStart w:id="0" w:name="_GoBack"/>
       <w:bookmarkEnd w:id="0"/>
     </w:p>
+    <w:p/>
+    <w:p/>
     <w:sectPr>
       <w:pgSz w:w="12240" w:h="15840"/>
       <w:pgMar w:top="1440" w:right="1440" w:bottom="1440" w:left="1440" w:header="720" w:footer="720" w:gutter="0"/>

</xml_diff>